<commit_message>
Upload diff staff for work
</commit_message>
<xml_diff>
--- a/Lab_2/Igoshev_IVT22_1b_report_lab_2.docx
+++ b/Lab_2/Igoshev_IVT22_1b_report_lab_2.docx
@@ -57,23 +57,26 @@
     <w:p>
       <w:pPr>
         <w:jc w:val="center"/>
-      </w:pPr>
-    </w:p>
-    <w:p>
-      <w:pPr>
-        <w:jc w:val="center"/>
-        <w:rPr>
-          <w:sz w:val="32"/>
-          <w:szCs w:val="32"/>
-        </w:rPr>
-      </w:pPr>
-      <w:r>
-        <w:rPr>
-          <w:sz w:val="32"/>
-          <w:szCs w:val="32"/>
-        </w:rPr>
-        <w:t>Базы данных</w:t>
-      </w:r>
+        <w:rPr>
+          <w:rFonts w:hint="default"/>
+          <w:lang w:val="en-US"/>
+        </w:rPr>
+      </w:pPr>
+      <w:r>
+        <w:rPr>
+          <w:lang w:val="en-US"/>
+        </w:rPr>
+        <w:t>Дискретная</w:t>
+      </w:r>
+      <w:r>
+        <w:rPr>
+          <w:rFonts w:hint="default"/>
+          <w:lang w:val="en-US"/>
+        </w:rPr>
+        <w:t xml:space="preserve"> математика</w:t>
+      </w:r>
+      <w:bookmarkStart w:id="4" w:name="_GoBack"/>
+      <w:bookmarkEnd w:id="4"/>
     </w:p>
     <w:p>
       <w:pPr>
@@ -394,7 +397,7 @@
     </w:p>
     <w:sdt>
       <w:sdtPr>
-        <w:id w:val="-987014501"/>
+        <w:id w:val="-1"/>
         <w:docPartObj>
           <w:docPartGallery w:val="Table of Contents"/>
           <w:docPartUnique/>
@@ -993,7 +996,7 @@
     <w:p>
       <w:pPr>
         <w:pStyle w:val="2"/>
-        <w:ind w:left="0" w:leftChars="0" w:firstLine="562" w:firstLineChars="200"/>
+        <w:ind w:left="0" w:leftChars="0" w:firstLine="561" w:firstLineChars="200"/>
         <w:jc w:val="left"/>
         <w:rPr>
           <w:rFonts w:hint="default"/>
@@ -2304,7 +2307,7 @@
     </w:p>
     <w:p>
       <w:pPr>
-        <w:ind w:left="0" w:leftChars="0" w:firstLine="560" w:firstLineChars="200"/>
+        <w:ind w:left="0" w:leftChars="0" w:firstLine="562" w:firstLineChars="200"/>
         <w:rPr>
           <w:rFonts w:hint="default"/>
           <w:lang w:val="ru-RU"/>
@@ -3064,7 +3067,7 @@
         <w:adjustRightInd/>
         <w:snapToGrid/>
         <w:spacing w:before="120"/>
-        <w:ind w:left="0" w:leftChars="0" w:firstLine="562" w:firstLineChars="175"/>
+        <w:ind w:left="0" w:leftChars="0" w:firstLine="561" w:firstLineChars="175"/>
         <w:jc w:val="center"/>
         <w:textAlignment w:val="auto"/>
       </w:pPr>
@@ -3183,8 +3186,6 @@
         </w:rPr>
         <w:fldChar w:fldCharType="end"/>
       </w:r>
-      <w:bookmarkStart w:id="4" w:name="_GoBack"/>
-      <w:bookmarkEnd w:id="4"/>
     </w:p>
     <w:sectPr>
       <w:pgSz w:w="11900" w:h="16840"/>
@@ -4135,14 +4136,4 @@
     </a:lnDef>
   </a:objectDefaults>
 </a:theme>
-</file>
-
-<file path=customXml/item1.xml><?xml version="1.0" encoding="utf-8"?>
-<b:Sources xmlns:b="http://schemas.openxmlformats.org/officeDocument/2006/bibliography" xmlns="http://schemas.openxmlformats.org/officeDocument/2006/bibliography" SelectedStyle="/APA.XSL" StyleName="APA"/>
-</file>
-
-<file path=customXml/itemProps1.xml><?xml version="1.0" encoding="utf-8"?>
-<ds:datastoreItem xmlns:ds="http://schemas.openxmlformats.org/officeDocument/2006/customXml" ds:itemID="{D8A6BDBD-A9D5-4B0F-8E8C-56756E8A64C5}">
-  <ds:schemaRefs/>
-</ds:datastoreItem>
 </file>
</xml_diff>